<commit_message>
updating and adding files
</commit_message>
<xml_diff>
--- a/Lab2_CLO2.docx
+++ b/Lab2_CLO2.docx
@@ -1,6 +1,6 @@
 
 <file path=word/document.xml><?xml version="1.0" encoding="utf-8"?>
-<w:document xmlns:wpc="http://schemas.microsoft.com/office/word/2010/wordprocessingCanvas" xmlns:cx="http://schemas.microsoft.com/office/drawing/2014/chartex" xmlns:cx1="http://schemas.microsoft.com/office/drawing/2015/9/8/chartex" xmlns:cx2="http://schemas.microsoft.com/office/drawing/2015/10/21/chartex" xmlns:cx3="http://schemas.microsoft.com/office/drawing/2016/5/9/chartex" xmlns:cx4="http://schemas.microsoft.com/office/drawing/2016/5/10/chartex" xmlns:cx5="http://schemas.microsoft.com/office/drawing/2016/5/11/chartex" xmlns:cx6="http://schemas.microsoft.com/office/drawing/2016/5/12/chartex" xmlns:cx7="http://schemas.microsoft.com/office/drawing/2016/5/13/chartex" xmlns:cx8="http://schemas.microsoft.com/office/drawing/2016/5/14/chartex" xmlns:mc="http://schemas.openxmlformats.org/markup-compatibility/2006" xmlns:aink="http://schemas.microsoft.com/office/drawing/2016/ink" xmlns:am3d="http://schemas.microsoft.com/office/drawing/2017/model3d" xmlns:o="urn:schemas-microsoft-com:office:office" xmlns:oel="http://schemas.microsoft.com/office/2019/extlst" xmlns:r="http://schemas.openxmlformats.org/officeDocument/2006/relationships" xmlns:m="http://schemas.openxmlformats.org/officeDocument/2006/math" xmlns:v="urn:schemas-microsoft-com:vml" xmlns:wp14="http://schemas.microsoft.com/office/word/2010/wordprocessingDrawing" xmlns:wp="http://schemas.openxmlformats.org/drawingml/2006/wordprocessingDrawing" xmlns:w10="urn:schemas-microsoft-com:office:word" xmlns:w="http://schemas.openxmlformats.org/wordprocessingml/2006/main" xmlns:w14="http://schemas.microsoft.com/office/word/2010/wordml" xmlns:w15="http://schemas.microsoft.com/office/word/2012/wordml" xmlns:w16cex="http://schemas.microsoft.com/office/word/2018/wordml/cex" xmlns:w16cid="http://schemas.microsoft.com/office/word/2016/wordml/cid" xmlns:w16="http://schemas.microsoft.com/office/word/2018/wordml" xmlns:w16du="http://schemas.microsoft.com/office/word/2023/wordml/word16du" xmlns:w16sdtdh="http://schemas.microsoft.com/office/word/2020/wordml/sdtdatahash" xmlns:w16se="http://schemas.microsoft.com/office/word/2015/wordml/symex" xmlns:wpg="http://schemas.microsoft.com/office/word/2010/wordprocessingGroup" xmlns:wpi="http://schemas.microsoft.com/office/word/2010/wordprocessingInk" xmlns:wne="http://schemas.microsoft.com/office/word/2006/wordml" xmlns:wps="http://schemas.microsoft.com/office/word/2010/wordprocessingShape" mc:Ignorable="w14 w15 w16se w16cid w16 w16cex w16sdtdh w16du wp14">
+<w:document xmlns:wpc="http://schemas.microsoft.com/office/word/2010/wordprocessingCanvas" xmlns:cx="http://schemas.microsoft.com/office/drawing/2014/chartex" xmlns:cx1="http://schemas.microsoft.com/office/drawing/2015/9/8/chartex" xmlns:cx2="http://schemas.microsoft.com/office/drawing/2015/10/21/chartex" xmlns:cx3="http://schemas.microsoft.com/office/drawing/2016/5/9/chartex" xmlns:cx4="http://schemas.microsoft.com/office/drawing/2016/5/10/chartex" xmlns:cx5="http://schemas.microsoft.com/office/drawing/2016/5/11/chartex" xmlns:cx6="http://schemas.microsoft.com/office/drawing/2016/5/12/chartex" xmlns:cx7="http://schemas.microsoft.com/office/drawing/2016/5/13/chartex" xmlns:cx8="http://schemas.microsoft.com/office/drawing/2016/5/14/chartex" xmlns:mc="http://schemas.openxmlformats.org/markup-compatibility/2006" xmlns:aink="http://schemas.microsoft.com/office/drawing/2016/ink" xmlns:am3d="http://schemas.microsoft.com/office/drawing/2017/model3d" xmlns:o="urn:schemas-microsoft-com:office:office" xmlns:oel="http://schemas.microsoft.com/office/2019/extlst" xmlns:r="http://schemas.openxmlformats.org/officeDocument/2006/relationships" xmlns:m="http://schemas.openxmlformats.org/officeDocument/2006/math" xmlns:v="urn:schemas-microsoft-com:vml" xmlns:wp14="http://schemas.microsoft.com/office/word/2010/wordprocessingDrawing" xmlns:wp="http://schemas.openxmlformats.org/drawingml/2006/wordprocessingDrawing" xmlns:w10="urn:schemas-microsoft-com:office:word" xmlns:w="http://schemas.openxmlformats.org/wordprocessingml/2006/main" xmlns:w14="http://schemas.microsoft.com/office/word/2010/wordml" xmlns:w15="http://schemas.microsoft.com/office/word/2012/wordml" xmlns:w16cex="http://schemas.microsoft.com/office/word/2018/wordml/cex" xmlns:w16cid="http://schemas.microsoft.com/office/word/2016/wordml/cid" xmlns:w16="http://schemas.microsoft.com/office/word/2018/wordml" xmlns:w16du="http://schemas.microsoft.com/office/word/2023/wordml/word16du" xmlns:w16sdtdh="http://schemas.microsoft.com/office/word/2020/wordml/sdtdatahash" xmlns:w16sdtfl="http://schemas.microsoft.com/office/word/2024/wordml/sdtformatlock" xmlns:w16se="http://schemas.microsoft.com/office/word/2015/wordml/symex" xmlns:wpg="http://schemas.microsoft.com/office/word/2010/wordprocessingGroup" xmlns:wpi="http://schemas.microsoft.com/office/word/2010/wordprocessingInk" xmlns:wne="http://schemas.microsoft.com/office/word/2006/wordml" xmlns:wps="http://schemas.microsoft.com/office/word/2010/wordprocessingShape" mc:Ignorable="w14 w15 w16se w16cid w16 w16cex w16sdtdh w16sdtfl w16du wp14">
   <w:body>
     <w:p>
       <w:r>
@@ -875,6 +875,7 @@
         <w:t xml:space="preserve">"&gt;My </w:t>
       </w:r>
       <w:proofErr w:type="spellStart"/>
+      <w:proofErr w:type="gramStart"/>
       <w:r>
         <w:rPr>
           <w:i/>
@@ -883,28 +884,36 @@
         <w:t>firstname</w:t>
       </w:r>
       <w:proofErr w:type="spellEnd"/>
-      <w:r>
-        <w:rPr>
-          <w:i/>
-          <w:iCs/>
-        </w:rPr>
-        <w:t xml:space="preserve"> is </w:t>
-      </w:r>
-      <w:proofErr w:type="gramStart"/>
-      <w:r>
-        <w:rPr>
-          <w:i/>
-          <w:iCs/>
-        </w:rPr>
-        <w:t>Jones.&lt;</w:t>
-      </w:r>
       <w:proofErr w:type="gramEnd"/>
       <w:r>
         <w:rPr>
           <w:i/>
           <w:iCs/>
         </w:rPr>
-        <w:t>/p&gt;</w:t>
+        <w:t xml:space="preserve"> is Jones.&lt;/p&gt;</w:t>
+      </w:r>
+    </w:p>
+    <w:p>
+      <w:pPr>
+        <w:rPr>
+          <w:i/>
+          <w:iCs/>
+        </w:rPr>
+      </w:pPr>
+    </w:p>
+    <w:p>
+      <w:pPr>
+        <w:rPr>
+          <w:i/>
+          <w:iCs/>
+        </w:rPr>
+      </w:pPr>
+      <w:r>
+        <w:rPr>
+          <w:i/>
+          <w:iCs/>
+        </w:rPr>
+        <w:t>Answer = C</w:t>
       </w:r>
     </w:p>
     <w:p>
@@ -1913,7 +1922,10 @@
           <w:szCs w:val="20"/>
         </w:rPr>
       </w:pPr>
-      <w:r>
+    </w:p>
+    <w:p>
+      <w:pPr>
+        <w:ind w:firstLine="0"/>
         <w:rPr>
           <w:rFonts w:cstheme="minorHAnsi"/>
           <w:i/>
@@ -1921,10 +1933,11 @@
           <w:sz w:val="20"/>
           <w:szCs w:val="20"/>
         </w:rPr>
-        <w:t xml:space="preserve">d. </w:t>
-      </w:r>
-      <w:proofErr w:type="spellStart"/>
-      <w:r>
+      </w:pPr>
+    </w:p>
+    <w:p>
+      <w:pPr>
+        <w:ind w:firstLine="0"/>
         <w:rPr>
           <w:rFonts w:cstheme="minorHAnsi"/>
           <w:i/>
@@ -1932,9 +1945,7 @@
           <w:sz w:val="20"/>
           <w:szCs w:val="20"/>
         </w:rPr>
-        <w:t>img</w:t>
-      </w:r>
-      <w:proofErr w:type="spellEnd"/>
+      </w:pPr>
       <w:r>
         <w:rPr>
           <w:rFonts w:cstheme="minorHAnsi"/>
@@ -1943,12 +1954,11 @@
           <w:sz w:val="20"/>
           <w:szCs w:val="20"/>
         </w:rPr>
-        <w:t xml:space="preserve"> {</w:t>
-      </w:r>
-    </w:p>
-    <w:p>
-      <w:pPr>
-        <w:ind w:firstLine="0"/>
+        <w:lastRenderedPageBreak/>
+        <w:t>d. im</w:t>
+      </w:r>
+      <w:proofErr w:type="spellStart"/>
+      <w:r>
         <w:rPr>
           <w:rFonts w:cstheme="minorHAnsi"/>
           <w:i/>
@@ -1956,7 +1966,9 @@
           <w:sz w:val="20"/>
           <w:szCs w:val="20"/>
         </w:rPr>
-      </w:pPr>
+        <w:t>g</w:t>
+      </w:r>
+      <w:proofErr w:type="spellEnd"/>
       <w:r>
         <w:rPr>
           <w:rFonts w:cstheme="minorHAnsi"/>
@@ -1965,9 +1977,12 @@
           <w:sz w:val="20"/>
           <w:szCs w:val="20"/>
         </w:rPr>
-        <w:t xml:space="preserve">  </w:t>
-      </w:r>
-      <w:r>
+        <w:t xml:space="preserve"> {</w:t>
+      </w:r>
+    </w:p>
+    <w:p>
+      <w:pPr>
+        <w:ind w:firstLine="0"/>
         <w:rPr>
           <w:rFonts w:cstheme="minorHAnsi"/>
           <w:i/>
@@ -1975,9 +1990,7 @@
           <w:sz w:val="20"/>
           <w:szCs w:val="20"/>
         </w:rPr>
-        <w:tab/>
-      </w:r>
-      <w:proofErr w:type="gramStart"/>
+      </w:pPr>
       <w:r>
         <w:rPr>
           <w:rFonts w:cstheme="minorHAnsi"/>
@@ -1986,13 +1999,9 @@
           <w:sz w:val="20"/>
           <w:szCs w:val="20"/>
         </w:rPr>
-        <w:t>100%;</w:t>
-      </w:r>
-      <w:proofErr w:type="gramEnd"/>
-    </w:p>
-    <w:p>
-      <w:pPr>
-        <w:ind w:firstLine="0"/>
+        <w:t xml:space="preserve">  </w:t>
+      </w:r>
+      <w:r>
         <w:rPr>
           <w:rFonts w:cstheme="minorHAnsi"/>
           <w:i/>
@@ -2000,7 +2009,9 @@
           <w:sz w:val="20"/>
           <w:szCs w:val="20"/>
         </w:rPr>
-      </w:pPr>
+        <w:tab/>
+      </w:r>
+      <w:proofErr w:type="gramStart"/>
       <w:r>
         <w:rPr>
           <w:rFonts w:cstheme="minorHAnsi"/>
@@ -2009,9 +2020,13 @@
           <w:sz w:val="20"/>
           <w:szCs w:val="20"/>
         </w:rPr>
-        <w:t xml:space="preserve">  </w:t>
-      </w:r>
-      <w:r>
+        <w:t>100%;</w:t>
+      </w:r>
+      <w:proofErr w:type="gramEnd"/>
+    </w:p>
+    <w:p>
+      <w:pPr>
+        <w:ind w:firstLine="0"/>
         <w:rPr>
           <w:rFonts w:cstheme="minorHAnsi"/>
           <w:i/>
@@ -2019,9 +2034,7 @@
           <w:sz w:val="20"/>
           <w:szCs w:val="20"/>
         </w:rPr>
-        <w:tab/>
-      </w:r>
-      <w:proofErr w:type="gramStart"/>
+      </w:pPr>
       <w:r>
         <w:rPr>
           <w:rFonts w:cstheme="minorHAnsi"/>
@@ -2030,21 +2043,19 @@
           <w:sz w:val="20"/>
           <w:szCs w:val="20"/>
         </w:rPr>
-        <w:t>auto;</w:t>
-      </w:r>
-      <w:proofErr w:type="gramEnd"/>
-    </w:p>
-    <w:p>
-      <w:pPr>
-        <w:ind w:firstLine="0"/>
-        <w:rPr>
-          <w:rFonts w:ascii="Consolas" w:hAnsi="Consolas"/>
+        <w:t xml:space="preserve">  </w:t>
+      </w:r>
+      <w:r>
+        <w:rPr>
+          <w:rFonts w:cstheme="minorHAnsi"/>
           <w:i/>
           <w:iCs/>
           <w:sz w:val="20"/>
           <w:szCs w:val="20"/>
         </w:rPr>
-      </w:pPr>
+        <w:tab/>
+      </w:r>
+      <w:proofErr w:type="gramStart"/>
       <w:r>
         <w:rPr>
           <w:rFonts w:cstheme="minorHAnsi"/>
@@ -2053,12 +2064,69 @@
           <w:sz w:val="20"/>
           <w:szCs w:val="20"/>
         </w:rPr>
+        <w:t>auto;</w:t>
+      </w:r>
+      <w:proofErr w:type="gramEnd"/>
+    </w:p>
+    <w:p>
+      <w:pPr>
+        <w:ind w:firstLine="0"/>
+        <w:rPr>
+          <w:rFonts w:cstheme="minorHAnsi"/>
+          <w:i/>
+          <w:iCs/>
+          <w:sz w:val="20"/>
+          <w:szCs w:val="20"/>
+        </w:rPr>
+      </w:pPr>
+      <w:r>
+        <w:rPr>
+          <w:rFonts w:cstheme="minorHAnsi"/>
+          <w:i/>
+          <w:iCs/>
+          <w:sz w:val="20"/>
+          <w:szCs w:val="20"/>
+        </w:rPr>
         <w:tab/>
         <w:t>}</w:t>
       </w:r>
     </w:p>
     <w:p>
       <w:pPr>
+        <w:ind w:firstLine="0"/>
+        <w:rPr>
+          <w:rFonts w:cstheme="minorHAnsi"/>
+          <w:i/>
+          <w:iCs/>
+          <w:sz w:val="20"/>
+          <w:szCs w:val="20"/>
+        </w:rPr>
+      </w:pPr>
+    </w:p>
+    <w:p>
+      <w:pPr>
+        <w:ind w:firstLine="0"/>
+        <w:rPr>
+          <w:rFonts w:ascii="Consolas" w:hAnsi="Consolas"/>
+          <w:i/>
+          <w:iCs/>
+          <w:sz w:val="20"/>
+          <w:szCs w:val="20"/>
+        </w:rPr>
+      </w:pPr>
+      <w:r>
+        <w:rPr>
+          <w:rFonts w:cstheme="minorHAnsi"/>
+          <w:i/>
+          <w:iCs/>
+          <w:sz w:val="20"/>
+          <w:szCs w:val="20"/>
+        </w:rPr>
+        <w:t>Answer = C</w:t>
+      </w:r>
+    </w:p>
+    <w:p>
+      <w:pPr>
         <w:pStyle w:val="Heading1"/>
         <w:rPr>
           <w:rFonts w:asciiTheme="minorHAnsi" w:hAnsiTheme="minorHAnsi" w:cstheme="minorHAnsi"/>
@@ -2068,7 +2136,6 @@
         <w:rPr>
           <w:rFonts w:asciiTheme="minorHAnsi" w:hAnsiTheme="minorHAnsi" w:cstheme="minorHAnsi"/>
         </w:rPr>
-        <w:lastRenderedPageBreak/>
         <w:t>Exe</w:t>
       </w:r>
       <w:r>
@@ -4121,7 +4188,7 @@
                 <v:stroke joinstyle="miter"/>
                 <v:path gradientshapeok="t" o:connecttype="rect"/>
               </v:shapetype>
-              <v:shape id="Text Box 16" o:spid="_x0000_s1026" type="#_x0000_t202" style="position:absolute;left:0;text-align:left;margin-left:384.4pt;margin-top:287.7pt;width:95.8pt;height:26.3pt;z-index:251667456;visibility:visible;mso-wrap-style:square;mso-width-percent:0;mso-height-percent:0;mso-wrap-distance-left:9pt;mso-wrap-distance-top:0;mso-wrap-distance-right:9pt;mso-wrap-distance-bottom:0;mso-position-horizontal:absolute;mso-position-horizontal-relative:text;mso-position-vertical:absolute;mso-position-vertical-relative:text;mso-width-percent:0;mso-height-percent:0;mso-width-relative:margin;mso-height-relative:margin;v-text-anchor:top" o:gfxdata="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" fillcolor="white [3201]" strokeweight=".5pt">
+              <v:shape id="Text Box 16" o:spid="_x0000_s1026" type="#_x0000_t202" style="position:absolute;left:0;text-align:left;margin-left:384.4pt;margin-top:287.7pt;width:95.8pt;height:26.3pt;z-index:251667456;visibility:visible;mso-wrap-style:square;mso-width-percent:0;mso-height-percent:0;mso-wrap-distance-left:9pt;mso-wrap-distance-top:0;mso-wrap-distance-right:9pt;mso-wrap-distance-bottom:0;mso-position-horizontal:absolute;mso-position-horizontal-relative:text;mso-position-vertical:absolute;mso-position-vertical-relative:text;mso-width-percent:0;mso-height-percent:0;mso-width-relative:margin;mso-height-relative:margin;v-text-anchor:top" o:gfxdata="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" fillcolor="white [3201]" strokeweight=".5pt">
                 <v:textbox>
                   <w:txbxContent>
                     <w:p>
@@ -4215,7 +4282,7 @@
           </mc:Choice>
           <mc:Fallback>
             <w:pict>
-              <v:shape w14:anchorId="64E9153E" id="Text Box 15" o:spid="_x0000_s1027" type="#_x0000_t202" style="position:absolute;left:0;text-align:left;margin-left:43.35pt;margin-top:5.15pt;width:94.55pt;height:26.3pt;z-index:251665408;visibility:visible;mso-wrap-style:square;mso-width-percent:0;mso-height-percent:0;mso-wrap-distance-left:9pt;mso-wrap-distance-top:0;mso-wrap-distance-right:9pt;mso-wrap-distance-bottom:0;mso-position-horizontal:right;mso-position-horizontal-relative:margin;mso-position-vertical:absolute;mso-position-vertical-relative:text;mso-width-percent:0;mso-height-percent:0;mso-width-relative:margin;mso-height-relative:margin;v-text-anchor:top" o:gfxdata="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" fillcolor="white [3201]" strokeweight=".5pt">
+              <v:shape w14:anchorId="64E9153E" id="Text Box 15" o:spid="_x0000_s1027" type="#_x0000_t202" style="position:absolute;left:0;text-align:left;margin-left:43.35pt;margin-top:5.15pt;width:94.55pt;height:26.3pt;z-index:251665408;visibility:visible;mso-wrap-style:square;mso-width-percent:0;mso-height-percent:0;mso-wrap-distance-left:9pt;mso-wrap-distance-top:0;mso-wrap-distance-right:9pt;mso-wrap-distance-bottom:0;mso-position-horizontal:right;mso-position-horizontal-relative:margin;mso-position-vertical:absolute;mso-position-vertical-relative:text;mso-width-percent:0;mso-height-percent:0;mso-width-relative:margin;mso-height-relative:margin;v-text-anchor:top" o:gfxdata="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" fillcolor="white [3201]" strokeweight=".5pt">
                 <v:textbox>
                   <w:txbxContent>
                     <w:p>
@@ -4307,7 +4374,7 @@
           </mc:Choice>
           <mc:Fallback>
             <w:pict>
-              <v:shape w14:anchorId="29936C13" id="Text Box 12" o:spid="_x0000_s1028" type="#_x0000_t202" style="position:absolute;left:0;text-align:left;margin-left:376.9pt;margin-top:159.8pt;width:95.8pt;height:26.3pt;z-index:251661312;visibility:visible;mso-wrap-style:square;mso-width-percent:0;mso-height-percent:0;mso-wrap-distance-left:9pt;mso-wrap-distance-top:0;mso-wrap-distance-right:9pt;mso-wrap-distance-bottom:0;mso-position-horizontal:absolute;mso-position-horizontal-relative:text;mso-position-vertical:absolute;mso-position-vertical-relative:text;mso-width-percent:0;mso-height-percent:0;mso-width-relative:margin;mso-height-relative:margin;v-text-anchor:top" o:gfxdata="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" fillcolor="white [3201]" strokeweight=".5pt">
+              <v:shape w14:anchorId="29936C13" id="Text Box 12" o:spid="_x0000_s1028" type="#_x0000_t202" style="position:absolute;left:0;text-align:left;margin-left:376.9pt;margin-top:159.8pt;width:95.8pt;height:26.3pt;z-index:251661312;visibility:visible;mso-wrap-style:square;mso-width-percent:0;mso-height-percent:0;mso-wrap-distance-left:9pt;mso-wrap-distance-top:0;mso-wrap-distance-right:9pt;mso-wrap-distance-bottom:0;mso-position-horizontal:absolute;mso-position-horizontal-relative:text;mso-position-vertical:absolute;mso-position-vertical-relative:text;mso-width-percent:0;mso-height-percent:0;mso-width-relative:margin;mso-height-relative:margin;v-text-anchor:top" o:gfxdata="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" fillcolor="white [3201]" strokeweight=".5pt">
                 <v:textbox>
                   <w:txbxContent>
                     <w:p>
@@ -4392,7 +4459,7 @@
           </mc:Choice>
           <mc:Fallback>
             <w:pict>
-              <v:shape w14:anchorId="34A540A5" id="Text Box 13" o:spid="_x0000_s1029" type="#_x0000_t202" style="position:absolute;left:0;text-align:left;margin-left:383.15pt;margin-top:233.5pt;width:95.8pt;height:26.3pt;z-index:251663360;visibility:visible;mso-wrap-style:square;mso-width-percent:0;mso-height-percent:0;mso-wrap-distance-left:9pt;mso-wrap-distance-top:0;mso-wrap-distance-right:9pt;mso-wrap-distance-bottom:0;mso-position-horizontal:absolute;mso-position-horizontal-relative:text;mso-position-vertical:absolute;mso-position-vertical-relative:text;mso-width-percent:0;mso-height-percent:0;mso-width-relative:margin;mso-height-relative:margin;v-text-anchor:top" o:gfxdata="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" fillcolor="white [3201]" strokeweight=".5pt">
+              <v:shape w14:anchorId="34A540A5" id="Text Box 13" o:spid="_x0000_s1029" type="#_x0000_t202" style="position:absolute;left:0;text-align:left;margin-left:383.15pt;margin-top:233.5pt;width:95.8pt;height:26.3pt;z-index:251663360;visibility:visible;mso-wrap-style:square;mso-width-percent:0;mso-height-percent:0;mso-wrap-distance-left:9pt;mso-wrap-distance-top:0;mso-wrap-distance-right:9pt;mso-wrap-distance-bottom:0;mso-position-horizontal:absolute;mso-position-horizontal-relative:text;mso-position-vertical:absolute;mso-position-vertical-relative:text;mso-width-percent:0;mso-height-percent:0;mso-width-relative:margin;mso-height-relative:margin;v-text-anchor:top" o:gfxdata="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" fillcolor="white [3201]" strokeweight=".5pt">
                 <v:textbox>
                   <w:txbxContent>
                     <w:p>
@@ -5965,7 +6032,7 @@
 </file>
 
 <file path=word/endnotes.xml><?xml version="1.0" encoding="utf-8"?>
-<w:endnotes xmlns:wpc="http://schemas.microsoft.com/office/word/2010/wordprocessingCanvas" xmlns:cx="http://schemas.microsoft.com/office/drawing/2014/chartex" xmlns:cx1="http://schemas.microsoft.com/office/drawing/2015/9/8/chartex" xmlns:cx2="http://schemas.microsoft.com/office/drawing/2015/10/21/chartex" xmlns:cx3="http://schemas.microsoft.com/office/drawing/2016/5/9/chartex" xmlns:cx4="http://schemas.microsoft.com/office/drawing/2016/5/10/chartex" xmlns:cx5="http://schemas.microsoft.com/office/drawing/2016/5/11/chartex" xmlns:cx6="http://schemas.microsoft.com/office/drawing/2016/5/12/chartex" xmlns:cx7="http://schemas.microsoft.com/office/drawing/2016/5/13/chartex" xmlns:cx8="http://schemas.microsoft.com/office/drawing/2016/5/14/chartex" xmlns:mc="http://schemas.openxmlformats.org/markup-compatibility/2006" xmlns:aink="http://schemas.microsoft.com/office/drawing/2016/ink" xmlns:am3d="http://schemas.microsoft.com/office/drawing/2017/model3d" xmlns:o="urn:schemas-microsoft-com:office:office" xmlns:oel="http://schemas.microsoft.com/office/2019/extlst" xmlns:r="http://schemas.openxmlformats.org/officeDocument/2006/relationships" xmlns:m="http://schemas.openxmlformats.org/officeDocument/2006/math" xmlns:v="urn:schemas-microsoft-com:vml" xmlns:wp14="http://schemas.microsoft.com/office/word/2010/wordprocessingDrawing" xmlns:wp="http://schemas.openxmlformats.org/drawingml/2006/wordprocessingDrawing" xmlns:w10="urn:schemas-microsoft-com:office:word" xmlns:w="http://schemas.openxmlformats.org/wordprocessingml/2006/main" xmlns:w14="http://schemas.microsoft.com/office/word/2010/wordml" xmlns:w15="http://schemas.microsoft.com/office/word/2012/wordml" xmlns:w16cex="http://schemas.microsoft.com/office/word/2018/wordml/cex" xmlns:w16cid="http://schemas.microsoft.com/office/word/2016/wordml/cid" xmlns:w16="http://schemas.microsoft.com/office/word/2018/wordml" xmlns:w16du="http://schemas.microsoft.com/office/word/2023/wordml/word16du" xmlns:w16sdtdh="http://schemas.microsoft.com/office/word/2020/wordml/sdtdatahash" xmlns:w16se="http://schemas.microsoft.com/office/word/2015/wordml/symex" xmlns:wpg="http://schemas.microsoft.com/office/word/2010/wordprocessingGroup" xmlns:wpi="http://schemas.microsoft.com/office/word/2010/wordprocessingInk" xmlns:wne="http://schemas.microsoft.com/office/word/2006/wordml" xmlns:wps="http://schemas.microsoft.com/office/word/2010/wordprocessingShape" mc:Ignorable="w14 w15 w16se w16cid w16 w16cex w16sdtdh w16du wp14">
+<w:endnotes xmlns:wpc="http://schemas.microsoft.com/office/word/2010/wordprocessingCanvas" xmlns:cx="http://schemas.microsoft.com/office/drawing/2014/chartex" xmlns:cx1="http://schemas.microsoft.com/office/drawing/2015/9/8/chartex" xmlns:cx2="http://schemas.microsoft.com/office/drawing/2015/10/21/chartex" xmlns:cx3="http://schemas.microsoft.com/office/drawing/2016/5/9/chartex" xmlns:cx4="http://schemas.microsoft.com/office/drawing/2016/5/10/chartex" xmlns:cx5="http://schemas.microsoft.com/office/drawing/2016/5/11/chartex" xmlns:cx6="http://schemas.microsoft.com/office/drawing/2016/5/12/chartex" xmlns:cx7="http://schemas.microsoft.com/office/drawing/2016/5/13/chartex" xmlns:cx8="http://schemas.microsoft.com/office/drawing/2016/5/14/chartex" xmlns:mc="http://schemas.openxmlformats.org/markup-compatibility/2006" xmlns:aink="http://schemas.microsoft.com/office/drawing/2016/ink" xmlns:am3d="http://schemas.microsoft.com/office/drawing/2017/model3d" xmlns:o="urn:schemas-microsoft-com:office:office" xmlns:oel="http://schemas.microsoft.com/office/2019/extlst" xmlns:r="http://schemas.openxmlformats.org/officeDocument/2006/relationships" xmlns:m="http://schemas.openxmlformats.org/officeDocument/2006/math" xmlns:v="urn:schemas-microsoft-com:vml" xmlns:wp14="http://schemas.microsoft.com/office/word/2010/wordprocessingDrawing" xmlns:wp="http://schemas.openxmlformats.org/drawingml/2006/wordprocessingDrawing" xmlns:w10="urn:schemas-microsoft-com:office:word" xmlns:w="http://schemas.openxmlformats.org/wordprocessingml/2006/main" xmlns:w14="http://schemas.microsoft.com/office/word/2010/wordml" xmlns:w15="http://schemas.microsoft.com/office/word/2012/wordml" xmlns:w16cex="http://schemas.microsoft.com/office/word/2018/wordml/cex" xmlns:w16cid="http://schemas.microsoft.com/office/word/2016/wordml/cid" xmlns:w16="http://schemas.microsoft.com/office/word/2018/wordml" xmlns:w16du="http://schemas.microsoft.com/office/word/2023/wordml/word16du" xmlns:w16sdtdh="http://schemas.microsoft.com/office/word/2020/wordml/sdtdatahash" xmlns:w16sdtfl="http://schemas.microsoft.com/office/word/2024/wordml/sdtformatlock" xmlns:w16se="http://schemas.microsoft.com/office/word/2015/wordml/symex" xmlns:wpg="http://schemas.microsoft.com/office/word/2010/wordprocessingGroup" xmlns:wpi="http://schemas.microsoft.com/office/word/2010/wordprocessingInk" xmlns:wne="http://schemas.microsoft.com/office/word/2006/wordml" xmlns:wps="http://schemas.microsoft.com/office/word/2010/wordprocessingShape" mc:Ignorable="w14 w15 w16se w16cid w16 w16cex w16sdtdh w16sdtfl w16du wp14">
   <w:endnote w:type="separator" w:id="-1">
     <w:p>
       <w:r>
@@ -5984,7 +6051,7 @@
 </file>
 
 <file path=word/footer1.xml><?xml version="1.0" encoding="utf-8"?>
-<w:ftr xmlns:wpc="http://schemas.microsoft.com/office/word/2010/wordprocessingCanvas" xmlns:cx="http://schemas.microsoft.com/office/drawing/2014/chartex" xmlns:cx1="http://schemas.microsoft.com/office/drawing/2015/9/8/chartex" xmlns:cx2="http://schemas.microsoft.com/office/drawing/2015/10/21/chartex" xmlns:cx3="http://schemas.microsoft.com/office/drawing/2016/5/9/chartex" xmlns:cx4="http://schemas.microsoft.com/office/drawing/2016/5/10/chartex" xmlns:cx5="http://schemas.microsoft.com/office/drawing/2016/5/11/chartex" xmlns:cx6="http://schemas.microsoft.com/office/drawing/2016/5/12/chartex" xmlns:cx7="http://schemas.microsoft.com/office/drawing/2016/5/13/chartex" xmlns:cx8="http://schemas.microsoft.com/office/drawing/2016/5/14/chartex" xmlns:mc="http://schemas.openxmlformats.org/markup-compatibility/2006" xmlns:aink="http://schemas.microsoft.com/office/drawing/2016/ink" xmlns:am3d="http://schemas.microsoft.com/office/drawing/2017/model3d" xmlns:o="urn:schemas-microsoft-com:office:office" xmlns:oel="http://schemas.microsoft.com/office/2019/extlst" xmlns:r="http://schemas.openxmlformats.org/officeDocument/2006/relationships" xmlns:m="http://schemas.openxmlformats.org/officeDocument/2006/math" xmlns:v="urn:schemas-microsoft-com:vml" xmlns:wp14="http://schemas.microsoft.com/office/word/2010/wordprocessingDrawing" xmlns:wp="http://schemas.openxmlformats.org/drawingml/2006/wordprocessingDrawing" xmlns:w10="urn:schemas-microsoft-com:office:word" xmlns:w="http://schemas.openxmlformats.org/wordprocessingml/2006/main" xmlns:w14="http://schemas.microsoft.com/office/word/2010/wordml" xmlns:w15="http://schemas.microsoft.com/office/word/2012/wordml" xmlns:w16cex="http://schemas.microsoft.com/office/word/2018/wordml/cex" xmlns:w16cid="http://schemas.microsoft.com/office/word/2016/wordml/cid" xmlns:w16="http://schemas.microsoft.com/office/word/2018/wordml" xmlns:w16du="http://schemas.microsoft.com/office/word/2023/wordml/word16du" xmlns:w16sdtdh="http://schemas.microsoft.com/office/word/2020/wordml/sdtdatahash" xmlns:w16se="http://schemas.microsoft.com/office/word/2015/wordml/symex" xmlns:wpg="http://schemas.microsoft.com/office/word/2010/wordprocessingGroup" xmlns:wpi="http://schemas.microsoft.com/office/word/2010/wordprocessingInk" xmlns:wne="http://schemas.microsoft.com/office/word/2006/wordml" xmlns:wps="http://schemas.microsoft.com/office/word/2010/wordprocessingShape" mc:Ignorable="w14 w15 w16se w16cid w16 w16cex w16sdtdh w16du wp14">
+<w:ftr xmlns:wpc="http://schemas.microsoft.com/office/word/2010/wordprocessingCanvas" xmlns:cx="http://schemas.microsoft.com/office/drawing/2014/chartex" xmlns:cx1="http://schemas.microsoft.com/office/drawing/2015/9/8/chartex" xmlns:cx2="http://schemas.microsoft.com/office/drawing/2015/10/21/chartex" xmlns:cx3="http://schemas.microsoft.com/office/drawing/2016/5/9/chartex" xmlns:cx4="http://schemas.microsoft.com/office/drawing/2016/5/10/chartex" xmlns:cx5="http://schemas.microsoft.com/office/drawing/2016/5/11/chartex" xmlns:cx6="http://schemas.microsoft.com/office/drawing/2016/5/12/chartex" xmlns:cx7="http://schemas.microsoft.com/office/drawing/2016/5/13/chartex" xmlns:cx8="http://schemas.microsoft.com/office/drawing/2016/5/14/chartex" xmlns:mc="http://schemas.openxmlformats.org/markup-compatibility/2006" xmlns:aink="http://schemas.microsoft.com/office/drawing/2016/ink" xmlns:am3d="http://schemas.microsoft.com/office/drawing/2017/model3d" xmlns:o="urn:schemas-microsoft-com:office:office" xmlns:oel="http://schemas.microsoft.com/office/2019/extlst" xmlns:r="http://schemas.openxmlformats.org/officeDocument/2006/relationships" xmlns:m="http://schemas.openxmlformats.org/officeDocument/2006/math" xmlns:v="urn:schemas-microsoft-com:vml" xmlns:wp14="http://schemas.microsoft.com/office/word/2010/wordprocessingDrawing" xmlns:wp="http://schemas.openxmlformats.org/drawingml/2006/wordprocessingDrawing" xmlns:w10="urn:schemas-microsoft-com:office:word" xmlns:w="http://schemas.openxmlformats.org/wordprocessingml/2006/main" xmlns:w14="http://schemas.microsoft.com/office/word/2010/wordml" xmlns:w15="http://schemas.microsoft.com/office/word/2012/wordml" xmlns:w16cex="http://schemas.microsoft.com/office/word/2018/wordml/cex" xmlns:w16cid="http://schemas.microsoft.com/office/word/2016/wordml/cid" xmlns:w16="http://schemas.microsoft.com/office/word/2018/wordml" xmlns:w16du="http://schemas.microsoft.com/office/word/2023/wordml/word16du" xmlns:w16sdtdh="http://schemas.microsoft.com/office/word/2020/wordml/sdtdatahash" xmlns:w16sdtfl="http://schemas.microsoft.com/office/word/2024/wordml/sdtformatlock" xmlns:w16se="http://schemas.microsoft.com/office/word/2015/wordml/symex" xmlns:wpg="http://schemas.microsoft.com/office/word/2010/wordprocessingGroup" xmlns:wpi="http://schemas.microsoft.com/office/word/2010/wordprocessingInk" xmlns:wne="http://schemas.microsoft.com/office/word/2006/wordml" xmlns:wps="http://schemas.microsoft.com/office/word/2010/wordprocessingShape" mc:Ignorable="w14 w15 w16se w16cid w16 w16cex w16sdtdh w16sdtfl w16du wp14">
   <w:p>
     <w:pPr>
       <w:pStyle w:val="Footer"/>
@@ -6022,7 +6089,7 @@
 </file>
 
 <file path=word/footer2.xml><?xml version="1.0" encoding="utf-8"?>
-<w:ftr xmlns:wpc="http://schemas.microsoft.com/office/word/2010/wordprocessingCanvas" xmlns:cx="http://schemas.microsoft.com/office/drawing/2014/chartex" xmlns:cx1="http://schemas.microsoft.com/office/drawing/2015/9/8/chartex" xmlns:cx2="http://schemas.microsoft.com/office/drawing/2015/10/21/chartex" xmlns:cx3="http://schemas.microsoft.com/office/drawing/2016/5/9/chartex" xmlns:cx4="http://schemas.microsoft.com/office/drawing/2016/5/10/chartex" xmlns:cx5="http://schemas.microsoft.com/office/drawing/2016/5/11/chartex" xmlns:cx6="http://schemas.microsoft.com/office/drawing/2016/5/12/chartex" xmlns:cx7="http://schemas.microsoft.com/office/drawing/2016/5/13/chartex" xmlns:cx8="http://schemas.microsoft.com/office/drawing/2016/5/14/chartex" xmlns:mc="http://schemas.openxmlformats.org/markup-compatibility/2006" xmlns:aink="http://schemas.microsoft.com/office/drawing/2016/ink" xmlns:am3d="http://schemas.microsoft.com/office/drawing/2017/model3d" xmlns:o="urn:schemas-microsoft-com:office:office" xmlns:oel="http://schemas.microsoft.com/office/2019/extlst" xmlns:r="http://schemas.openxmlformats.org/officeDocument/2006/relationships" xmlns:m="http://schemas.openxmlformats.org/officeDocument/2006/math" xmlns:v="urn:schemas-microsoft-com:vml" xmlns:wp14="http://schemas.microsoft.com/office/word/2010/wordprocessingDrawing" xmlns:wp="http://schemas.openxmlformats.org/drawingml/2006/wordprocessingDrawing" xmlns:w10="urn:schemas-microsoft-com:office:word" xmlns:w="http://schemas.openxmlformats.org/wordprocessingml/2006/main" xmlns:w14="http://schemas.microsoft.com/office/word/2010/wordml" xmlns:w15="http://schemas.microsoft.com/office/word/2012/wordml" xmlns:w16cex="http://schemas.microsoft.com/office/word/2018/wordml/cex" xmlns:w16cid="http://schemas.microsoft.com/office/word/2016/wordml/cid" xmlns:w16="http://schemas.microsoft.com/office/word/2018/wordml" xmlns:w16du="http://schemas.microsoft.com/office/word/2023/wordml/word16du" xmlns:w16sdtdh="http://schemas.microsoft.com/office/word/2020/wordml/sdtdatahash" xmlns:w16se="http://schemas.microsoft.com/office/word/2015/wordml/symex" xmlns:wpg="http://schemas.microsoft.com/office/word/2010/wordprocessingGroup" xmlns:wpi="http://schemas.microsoft.com/office/word/2010/wordprocessingInk" xmlns:wne="http://schemas.microsoft.com/office/word/2006/wordml" xmlns:wps="http://schemas.microsoft.com/office/word/2010/wordprocessingShape" mc:Ignorable="w14 w15 w16se w16cid w16 w16cex w16sdtdh w16du wp14">
+<w:ftr xmlns:wpc="http://schemas.microsoft.com/office/word/2010/wordprocessingCanvas" xmlns:cx="http://schemas.microsoft.com/office/drawing/2014/chartex" xmlns:cx1="http://schemas.microsoft.com/office/drawing/2015/9/8/chartex" xmlns:cx2="http://schemas.microsoft.com/office/drawing/2015/10/21/chartex" xmlns:cx3="http://schemas.microsoft.com/office/drawing/2016/5/9/chartex" xmlns:cx4="http://schemas.microsoft.com/office/drawing/2016/5/10/chartex" xmlns:cx5="http://schemas.microsoft.com/office/drawing/2016/5/11/chartex" xmlns:cx6="http://schemas.microsoft.com/office/drawing/2016/5/12/chartex" xmlns:cx7="http://schemas.microsoft.com/office/drawing/2016/5/13/chartex" xmlns:cx8="http://schemas.microsoft.com/office/drawing/2016/5/14/chartex" xmlns:mc="http://schemas.openxmlformats.org/markup-compatibility/2006" xmlns:aink="http://schemas.microsoft.com/office/drawing/2016/ink" xmlns:am3d="http://schemas.microsoft.com/office/drawing/2017/model3d" xmlns:o="urn:schemas-microsoft-com:office:office" xmlns:oel="http://schemas.microsoft.com/office/2019/extlst" xmlns:r="http://schemas.openxmlformats.org/officeDocument/2006/relationships" xmlns:m="http://schemas.openxmlformats.org/officeDocument/2006/math" xmlns:v="urn:schemas-microsoft-com:vml" xmlns:wp14="http://schemas.microsoft.com/office/word/2010/wordprocessingDrawing" xmlns:wp="http://schemas.openxmlformats.org/drawingml/2006/wordprocessingDrawing" xmlns:w10="urn:schemas-microsoft-com:office:word" xmlns:w="http://schemas.openxmlformats.org/wordprocessingml/2006/main" xmlns:w14="http://schemas.microsoft.com/office/word/2010/wordml" xmlns:w15="http://schemas.microsoft.com/office/word/2012/wordml" xmlns:w16cex="http://schemas.microsoft.com/office/word/2018/wordml/cex" xmlns:w16cid="http://schemas.microsoft.com/office/word/2016/wordml/cid" xmlns:w16="http://schemas.microsoft.com/office/word/2018/wordml" xmlns:w16du="http://schemas.microsoft.com/office/word/2023/wordml/word16du" xmlns:w16sdtdh="http://schemas.microsoft.com/office/word/2020/wordml/sdtdatahash" xmlns:w16sdtfl="http://schemas.microsoft.com/office/word/2024/wordml/sdtformatlock" xmlns:w16se="http://schemas.microsoft.com/office/word/2015/wordml/symex" xmlns:wpg="http://schemas.microsoft.com/office/word/2010/wordprocessingGroup" xmlns:wpi="http://schemas.microsoft.com/office/word/2010/wordprocessingInk" xmlns:wne="http://schemas.microsoft.com/office/word/2006/wordml" xmlns:wps="http://schemas.microsoft.com/office/word/2010/wordprocessingShape" mc:Ignorable="w14 w15 w16se w16cid w16 w16cex w16sdtdh w16sdtfl w16du wp14">
   <w:sdt>
     <w:sdtPr>
       <w:rPr>
@@ -6113,7 +6180,7 @@
 </file>
 
 <file path=word/footnotes.xml><?xml version="1.0" encoding="utf-8"?>
-<w:footnotes xmlns:wpc="http://schemas.microsoft.com/office/word/2010/wordprocessingCanvas" xmlns:cx="http://schemas.microsoft.com/office/drawing/2014/chartex" xmlns:cx1="http://schemas.microsoft.com/office/drawing/2015/9/8/chartex" xmlns:cx2="http://schemas.microsoft.com/office/drawing/2015/10/21/chartex" xmlns:cx3="http://schemas.microsoft.com/office/drawing/2016/5/9/chartex" xmlns:cx4="http://schemas.microsoft.com/office/drawing/2016/5/10/chartex" xmlns:cx5="http://schemas.microsoft.com/office/drawing/2016/5/11/chartex" xmlns:cx6="http://schemas.microsoft.com/office/drawing/2016/5/12/chartex" xmlns:cx7="http://schemas.microsoft.com/office/drawing/2016/5/13/chartex" xmlns:cx8="http://schemas.microsoft.com/office/drawing/2016/5/14/chartex" xmlns:mc="http://schemas.openxmlformats.org/markup-compatibility/2006" xmlns:aink="http://schemas.microsoft.com/office/drawing/2016/ink" xmlns:am3d="http://schemas.microsoft.com/office/drawing/2017/model3d" xmlns:o="urn:schemas-microsoft-com:office:office" xmlns:oel="http://schemas.microsoft.com/office/2019/extlst" xmlns:r="http://schemas.openxmlformats.org/officeDocument/2006/relationships" xmlns:m="http://schemas.openxmlformats.org/officeDocument/2006/math" xmlns:v="urn:schemas-microsoft-com:vml" xmlns:wp14="http://schemas.microsoft.com/office/word/2010/wordprocessingDrawing" xmlns:wp="http://schemas.openxmlformats.org/drawingml/2006/wordprocessingDrawing" xmlns:w10="urn:schemas-microsoft-com:office:word" xmlns:w="http://schemas.openxmlformats.org/wordprocessingml/2006/main" xmlns:w14="http://schemas.microsoft.com/office/word/2010/wordml" xmlns:w15="http://schemas.microsoft.com/office/word/2012/wordml" xmlns:w16cex="http://schemas.microsoft.com/office/word/2018/wordml/cex" xmlns:w16cid="http://schemas.microsoft.com/office/word/2016/wordml/cid" xmlns:w16="http://schemas.microsoft.com/office/word/2018/wordml" xmlns:w16du="http://schemas.microsoft.com/office/word/2023/wordml/word16du" xmlns:w16sdtdh="http://schemas.microsoft.com/office/word/2020/wordml/sdtdatahash" xmlns:w16se="http://schemas.microsoft.com/office/word/2015/wordml/symex" xmlns:wpg="http://schemas.microsoft.com/office/word/2010/wordprocessingGroup" xmlns:wpi="http://schemas.microsoft.com/office/word/2010/wordprocessingInk" xmlns:wne="http://schemas.microsoft.com/office/word/2006/wordml" xmlns:wps="http://schemas.microsoft.com/office/word/2010/wordprocessingShape" mc:Ignorable="w14 w15 w16se w16cid w16 w16cex w16sdtdh w16du wp14">
+<w:footnotes xmlns:wpc="http://schemas.microsoft.com/office/word/2010/wordprocessingCanvas" xmlns:cx="http://schemas.microsoft.com/office/drawing/2014/chartex" xmlns:cx1="http://schemas.microsoft.com/office/drawing/2015/9/8/chartex" xmlns:cx2="http://schemas.microsoft.com/office/drawing/2015/10/21/chartex" xmlns:cx3="http://schemas.microsoft.com/office/drawing/2016/5/9/chartex" xmlns:cx4="http://schemas.microsoft.com/office/drawing/2016/5/10/chartex" xmlns:cx5="http://schemas.microsoft.com/office/drawing/2016/5/11/chartex" xmlns:cx6="http://schemas.microsoft.com/office/drawing/2016/5/12/chartex" xmlns:cx7="http://schemas.microsoft.com/office/drawing/2016/5/13/chartex" xmlns:cx8="http://schemas.microsoft.com/office/drawing/2016/5/14/chartex" xmlns:mc="http://schemas.openxmlformats.org/markup-compatibility/2006" xmlns:aink="http://schemas.microsoft.com/office/drawing/2016/ink" xmlns:am3d="http://schemas.microsoft.com/office/drawing/2017/model3d" xmlns:o="urn:schemas-microsoft-com:office:office" xmlns:oel="http://schemas.microsoft.com/office/2019/extlst" xmlns:r="http://schemas.openxmlformats.org/officeDocument/2006/relationships" xmlns:m="http://schemas.openxmlformats.org/officeDocument/2006/math" xmlns:v="urn:schemas-microsoft-com:vml" xmlns:wp14="http://schemas.microsoft.com/office/word/2010/wordprocessingDrawing" xmlns:wp="http://schemas.openxmlformats.org/drawingml/2006/wordprocessingDrawing" xmlns:w10="urn:schemas-microsoft-com:office:word" xmlns:w="http://schemas.openxmlformats.org/wordprocessingml/2006/main" xmlns:w14="http://schemas.microsoft.com/office/word/2010/wordml" xmlns:w15="http://schemas.microsoft.com/office/word/2012/wordml" xmlns:w16cex="http://schemas.microsoft.com/office/word/2018/wordml/cex" xmlns:w16cid="http://schemas.microsoft.com/office/word/2016/wordml/cid" xmlns:w16="http://schemas.microsoft.com/office/word/2018/wordml" xmlns:w16du="http://schemas.microsoft.com/office/word/2023/wordml/word16du" xmlns:w16sdtdh="http://schemas.microsoft.com/office/word/2020/wordml/sdtdatahash" xmlns:w16sdtfl="http://schemas.microsoft.com/office/word/2024/wordml/sdtformatlock" xmlns:w16se="http://schemas.microsoft.com/office/word/2015/wordml/symex" xmlns:wpg="http://schemas.microsoft.com/office/word/2010/wordprocessingGroup" xmlns:wpi="http://schemas.microsoft.com/office/word/2010/wordprocessingInk" xmlns:wne="http://schemas.microsoft.com/office/word/2006/wordml" xmlns:wps="http://schemas.microsoft.com/office/word/2010/wordprocessingShape" mc:Ignorable="w14 w15 w16se w16cid w16 w16cex w16sdtdh w16sdtfl w16du wp14">
   <w:footnote w:type="separator" w:id="-1">
     <w:p>
       <w:r>
@@ -6132,7 +6199,7 @@
 </file>
 
 <file path=word/header1.xml><?xml version="1.0" encoding="utf-8"?>
-<w:hdr xmlns:wpc="http://schemas.microsoft.com/office/word/2010/wordprocessingCanvas" xmlns:cx="http://schemas.microsoft.com/office/drawing/2014/chartex" xmlns:cx1="http://schemas.microsoft.com/office/drawing/2015/9/8/chartex" xmlns:cx2="http://schemas.microsoft.com/office/drawing/2015/10/21/chartex" xmlns:cx3="http://schemas.microsoft.com/office/drawing/2016/5/9/chartex" xmlns:cx4="http://schemas.microsoft.com/office/drawing/2016/5/10/chartex" xmlns:cx5="http://schemas.microsoft.com/office/drawing/2016/5/11/chartex" xmlns:cx6="http://schemas.microsoft.com/office/drawing/2016/5/12/chartex" xmlns:cx7="http://schemas.microsoft.com/office/drawing/2016/5/13/chartex" xmlns:cx8="http://schemas.microsoft.com/office/drawing/2016/5/14/chartex" xmlns:mc="http://schemas.openxmlformats.org/markup-compatibility/2006" xmlns:aink="http://schemas.microsoft.com/office/drawing/2016/ink" xmlns:am3d="http://schemas.microsoft.com/office/drawing/2017/model3d" xmlns:o="urn:schemas-microsoft-com:office:office" xmlns:oel="http://schemas.microsoft.com/office/2019/extlst" xmlns:r="http://schemas.openxmlformats.org/officeDocument/2006/relationships" xmlns:m="http://schemas.openxmlformats.org/officeDocument/2006/math" xmlns:v="urn:schemas-microsoft-com:vml" xmlns:wp14="http://schemas.microsoft.com/office/word/2010/wordprocessingDrawing" xmlns:wp="http://schemas.openxmlformats.org/drawingml/2006/wordprocessingDrawing" xmlns:w10="urn:schemas-microsoft-com:office:word" xmlns:w="http://schemas.openxmlformats.org/wordprocessingml/2006/main" xmlns:w14="http://schemas.microsoft.com/office/word/2010/wordml" xmlns:w15="http://schemas.microsoft.com/office/word/2012/wordml" xmlns:w16cex="http://schemas.microsoft.com/office/word/2018/wordml/cex" xmlns:w16cid="http://schemas.microsoft.com/office/word/2016/wordml/cid" xmlns:w16="http://schemas.microsoft.com/office/word/2018/wordml" xmlns:w16du="http://schemas.microsoft.com/office/word/2023/wordml/word16du" xmlns:w16sdtdh="http://schemas.microsoft.com/office/word/2020/wordml/sdtdatahash" xmlns:w16se="http://schemas.microsoft.com/office/word/2015/wordml/symex" xmlns:wpg="http://schemas.microsoft.com/office/word/2010/wordprocessingGroup" xmlns:wpi="http://schemas.microsoft.com/office/word/2010/wordprocessingInk" xmlns:wne="http://schemas.microsoft.com/office/word/2006/wordml" xmlns:wps="http://schemas.microsoft.com/office/word/2010/wordprocessingShape" mc:Ignorable="w14 w15 w16se w16cid w16 w16cex w16sdtdh w16du wp14">
+<w:hdr xmlns:wpc="http://schemas.microsoft.com/office/word/2010/wordprocessingCanvas" xmlns:cx="http://schemas.microsoft.com/office/drawing/2014/chartex" xmlns:cx1="http://schemas.microsoft.com/office/drawing/2015/9/8/chartex" xmlns:cx2="http://schemas.microsoft.com/office/drawing/2015/10/21/chartex" xmlns:cx3="http://schemas.microsoft.com/office/drawing/2016/5/9/chartex" xmlns:cx4="http://schemas.microsoft.com/office/drawing/2016/5/10/chartex" xmlns:cx5="http://schemas.microsoft.com/office/drawing/2016/5/11/chartex" xmlns:cx6="http://schemas.microsoft.com/office/drawing/2016/5/12/chartex" xmlns:cx7="http://schemas.microsoft.com/office/drawing/2016/5/13/chartex" xmlns:cx8="http://schemas.microsoft.com/office/drawing/2016/5/14/chartex" xmlns:mc="http://schemas.openxmlformats.org/markup-compatibility/2006" xmlns:aink="http://schemas.microsoft.com/office/drawing/2016/ink" xmlns:am3d="http://schemas.microsoft.com/office/drawing/2017/model3d" xmlns:o="urn:schemas-microsoft-com:office:office" xmlns:oel="http://schemas.microsoft.com/office/2019/extlst" xmlns:r="http://schemas.openxmlformats.org/officeDocument/2006/relationships" xmlns:m="http://schemas.openxmlformats.org/officeDocument/2006/math" xmlns:v="urn:schemas-microsoft-com:vml" xmlns:wp14="http://schemas.microsoft.com/office/word/2010/wordprocessingDrawing" xmlns:wp="http://schemas.openxmlformats.org/drawingml/2006/wordprocessingDrawing" xmlns:w10="urn:schemas-microsoft-com:office:word" xmlns:w="http://schemas.openxmlformats.org/wordprocessingml/2006/main" xmlns:w14="http://schemas.microsoft.com/office/word/2010/wordml" xmlns:w15="http://schemas.microsoft.com/office/word/2012/wordml" xmlns:w16cex="http://schemas.microsoft.com/office/word/2018/wordml/cex" xmlns:w16cid="http://schemas.microsoft.com/office/word/2016/wordml/cid" xmlns:w16="http://schemas.microsoft.com/office/word/2018/wordml" xmlns:w16du="http://schemas.microsoft.com/office/word/2023/wordml/word16du" xmlns:w16sdtdh="http://schemas.microsoft.com/office/word/2020/wordml/sdtdatahash" xmlns:w16sdtfl="http://schemas.microsoft.com/office/word/2024/wordml/sdtformatlock" xmlns:w16se="http://schemas.microsoft.com/office/word/2015/wordml/symex" xmlns:wpg="http://schemas.microsoft.com/office/word/2010/wordprocessingGroup" xmlns:wpi="http://schemas.microsoft.com/office/word/2010/wordprocessingInk" xmlns:wne="http://schemas.microsoft.com/office/word/2006/wordml" xmlns:wps="http://schemas.microsoft.com/office/word/2010/wordprocessingShape" mc:Ignorable="w14 w15 w16se w16cid w16 w16cex w16sdtdh w16sdtfl w16du wp14">
   <w:p>
     <w:pPr>
       <w:pStyle w:val="Header"/>
@@ -6143,7 +6210,7 @@
 </file>
 
 <file path=word/numbering.xml><?xml version="1.0" encoding="utf-8"?>
-<w:numbering xmlns:wpc="http://schemas.microsoft.com/office/word/2010/wordprocessingCanvas" xmlns:cx="http://schemas.microsoft.com/office/drawing/2014/chartex" xmlns:cx1="http://schemas.microsoft.com/office/drawing/2015/9/8/chartex" xmlns:cx2="http://schemas.microsoft.com/office/drawing/2015/10/21/chartex" xmlns:cx3="http://schemas.microsoft.com/office/drawing/2016/5/9/chartex" xmlns:cx4="http://schemas.microsoft.com/office/drawing/2016/5/10/chartex" xmlns:cx5="http://schemas.microsoft.com/office/drawing/2016/5/11/chartex" xmlns:cx6="http://schemas.microsoft.com/office/drawing/2016/5/12/chartex" xmlns:cx7="http://schemas.microsoft.com/office/drawing/2016/5/13/chartex" xmlns:cx8="http://schemas.microsoft.com/office/drawing/2016/5/14/chartex" xmlns:mc="http://schemas.openxmlformats.org/markup-compatibility/2006" xmlns:aink="http://schemas.microsoft.com/office/drawing/2016/ink" xmlns:am3d="http://schemas.microsoft.com/office/drawing/2017/model3d" xmlns:o="urn:schemas-microsoft-com:office:office" xmlns:oel="http://schemas.microsoft.com/office/2019/extlst" xmlns:r="http://schemas.openxmlformats.org/officeDocument/2006/relationships" xmlns:m="http://schemas.openxmlformats.org/officeDocument/2006/math" xmlns:v="urn:schemas-microsoft-com:vml" xmlns:wp14="http://schemas.microsoft.com/office/word/2010/wordprocessingDrawing" xmlns:wp="http://schemas.openxmlformats.org/drawingml/2006/wordprocessingDrawing" xmlns:w10="urn:schemas-microsoft-com:office:word" xmlns:w="http://schemas.openxmlformats.org/wordprocessingml/2006/main" xmlns:w14="http://schemas.microsoft.com/office/word/2010/wordml" xmlns:w15="http://schemas.microsoft.com/office/word/2012/wordml" xmlns:w16cex="http://schemas.microsoft.com/office/word/2018/wordml/cex" xmlns:w16cid="http://schemas.microsoft.com/office/word/2016/wordml/cid" xmlns:w16="http://schemas.microsoft.com/office/word/2018/wordml" xmlns:w16du="http://schemas.microsoft.com/office/word/2023/wordml/word16du" xmlns:w16sdtdh="http://schemas.microsoft.com/office/word/2020/wordml/sdtdatahash" xmlns:w16se="http://schemas.microsoft.com/office/word/2015/wordml/symex" xmlns:wpg="http://schemas.microsoft.com/office/word/2010/wordprocessingGroup" xmlns:wpi="http://schemas.microsoft.com/office/word/2010/wordprocessingInk" xmlns:wne="http://schemas.microsoft.com/office/word/2006/wordml" xmlns:wps="http://schemas.microsoft.com/office/word/2010/wordprocessingShape" mc:Ignorable="w14 w15 w16se w16cid w16 w16cex w16sdtdh w16du wp14">
+<w:numbering xmlns:wpc="http://schemas.microsoft.com/office/word/2010/wordprocessingCanvas" xmlns:cx="http://schemas.microsoft.com/office/drawing/2014/chartex" xmlns:cx1="http://schemas.microsoft.com/office/drawing/2015/9/8/chartex" xmlns:cx2="http://schemas.microsoft.com/office/drawing/2015/10/21/chartex" xmlns:cx3="http://schemas.microsoft.com/office/drawing/2016/5/9/chartex" xmlns:cx4="http://schemas.microsoft.com/office/drawing/2016/5/10/chartex" xmlns:cx5="http://schemas.microsoft.com/office/drawing/2016/5/11/chartex" xmlns:cx6="http://schemas.microsoft.com/office/drawing/2016/5/12/chartex" xmlns:cx7="http://schemas.microsoft.com/office/drawing/2016/5/13/chartex" xmlns:cx8="http://schemas.microsoft.com/office/drawing/2016/5/14/chartex" xmlns:mc="http://schemas.openxmlformats.org/markup-compatibility/2006" xmlns:aink="http://schemas.microsoft.com/office/drawing/2016/ink" xmlns:am3d="http://schemas.microsoft.com/office/drawing/2017/model3d" xmlns:o="urn:schemas-microsoft-com:office:office" xmlns:oel="http://schemas.microsoft.com/office/2019/extlst" xmlns:r="http://schemas.openxmlformats.org/officeDocument/2006/relationships" xmlns:m="http://schemas.openxmlformats.org/officeDocument/2006/math" xmlns:v="urn:schemas-microsoft-com:vml" xmlns:wp14="http://schemas.microsoft.com/office/word/2010/wordprocessingDrawing" xmlns:wp="http://schemas.openxmlformats.org/drawingml/2006/wordprocessingDrawing" xmlns:w10="urn:schemas-microsoft-com:office:word" xmlns:w="http://schemas.openxmlformats.org/wordprocessingml/2006/main" xmlns:w14="http://schemas.microsoft.com/office/word/2010/wordml" xmlns:w15="http://schemas.microsoft.com/office/word/2012/wordml" xmlns:w16cex="http://schemas.microsoft.com/office/word/2018/wordml/cex" xmlns:w16cid="http://schemas.microsoft.com/office/word/2016/wordml/cid" xmlns:w16="http://schemas.microsoft.com/office/word/2018/wordml" xmlns:w16du="http://schemas.microsoft.com/office/word/2023/wordml/word16du" xmlns:w16sdtdh="http://schemas.microsoft.com/office/word/2020/wordml/sdtdatahash" xmlns:w16sdtfl="http://schemas.microsoft.com/office/word/2024/wordml/sdtformatlock" xmlns:w16se="http://schemas.microsoft.com/office/word/2015/wordml/symex" xmlns:wpg="http://schemas.microsoft.com/office/word/2010/wordprocessingGroup" xmlns:wpi="http://schemas.microsoft.com/office/word/2010/wordprocessingInk" xmlns:wne="http://schemas.microsoft.com/office/word/2006/wordml" xmlns:wps="http://schemas.microsoft.com/office/word/2010/wordprocessingShape" mc:Ignorable="w14 w15 w16se w16cid w16 w16cex w16sdtdh w16sdtfl w16du wp14">
   <w:abstractNum w:abstractNumId="0" w15:restartNumberingAfterBreak="0">
     <w:nsid w:val="0766171E"/>
     <w:multiLevelType w:val="hybridMultilevel"/>
@@ -10044,7 +10111,7 @@
 </file>
 
 <file path=word/styles.xml><?xml version="1.0" encoding="utf-8"?>
-<w:styles xmlns:mc="http://schemas.openxmlformats.org/markup-compatibility/2006" xmlns:r="http://schemas.openxmlformats.org/officeDocument/2006/relationships" xmlns:w="http://schemas.openxmlformats.org/wordprocessingml/2006/main" xmlns:w14="http://schemas.microsoft.com/office/word/2010/wordml" xmlns:w15="http://schemas.microsoft.com/office/word/2012/wordml" xmlns:w16cex="http://schemas.microsoft.com/office/word/2018/wordml/cex" xmlns:w16cid="http://schemas.microsoft.com/office/word/2016/wordml/cid" xmlns:w16="http://schemas.microsoft.com/office/word/2018/wordml" xmlns:w16du="http://schemas.microsoft.com/office/word/2023/wordml/word16du" xmlns:w16sdtdh="http://schemas.microsoft.com/office/word/2020/wordml/sdtdatahash" xmlns:w16se="http://schemas.microsoft.com/office/word/2015/wordml/symex" mc:Ignorable="w14 w15 w16se w16cid w16 w16cex w16sdtdh w16du">
+<w:styles xmlns:mc="http://schemas.openxmlformats.org/markup-compatibility/2006" xmlns:r="http://schemas.openxmlformats.org/officeDocument/2006/relationships" xmlns:w="http://schemas.openxmlformats.org/wordprocessingml/2006/main" xmlns:w14="http://schemas.microsoft.com/office/word/2010/wordml" xmlns:w15="http://schemas.microsoft.com/office/word/2012/wordml" xmlns:w16cex="http://schemas.microsoft.com/office/word/2018/wordml/cex" xmlns:w16cid="http://schemas.microsoft.com/office/word/2016/wordml/cid" xmlns:w16="http://schemas.microsoft.com/office/word/2018/wordml" xmlns:w16du="http://schemas.microsoft.com/office/word/2023/wordml/word16du" xmlns:w16sdtdh="http://schemas.microsoft.com/office/word/2020/wordml/sdtdatahash" xmlns:w16sdtfl="http://schemas.microsoft.com/office/word/2024/wordml/sdtformatlock" xmlns:w16se="http://schemas.microsoft.com/office/word/2015/wordml/symex" mc:Ignorable="w14 w15 w16se w16cid w16 w16cex w16sdtdh w16sdtfl w16du">
   <w:docDefaults>
     <w:rPrDefault>
       <w:rPr>

</xml_diff>